<commit_message>
deleted the table used in all use cases
</commit_message>
<xml_diff>
--- a/Design/System/use_case_diagram/user_use_cases.docx
+++ b/Design/System/use_case_diagram/user_use_cases.docx
@@ -2,165 +2,6 @@
 <file path=word/document.xml><?xml version="1.0" encoding="utf-8"?>
 <w:document xmlns:wpc="http://schemas.microsoft.com/office/word/2010/wordprocessingCanvas" xmlns:cx="http://schemas.microsoft.com/office/drawing/2014/chartex" xmlns:mc="http://schemas.openxmlformats.org/markup-compatibility/2006" xmlns:o="urn:schemas-microsoft-com:office:office" xmlns:r="http://schemas.openxmlformats.org/officeDocument/2006/relationships" xmlns:m="http://schemas.openxmlformats.org/officeDocument/2006/math" xmlns:v="urn:schemas-microsoft-com:vml" xmlns:wp14="http://schemas.microsoft.com/office/word/2010/wordprocessingDrawing" xmlns:wp="http://schemas.openxmlformats.org/drawingml/2006/wordprocessingDrawing" xmlns:w10="urn:schemas-microsoft-com:office:word" xmlns:w="http://schemas.openxmlformats.org/wordprocessingml/2006/main" xmlns:w14="http://schemas.microsoft.com/office/word/2010/wordml" xmlns:w15="http://schemas.microsoft.com/office/word/2012/wordml" xmlns:w16se="http://schemas.microsoft.com/office/word/2015/wordml/symex" xmlns:wpg="http://schemas.microsoft.com/office/word/2010/wordprocessingGroup" xmlns:wpi="http://schemas.microsoft.com/office/word/2010/wordprocessingInk" xmlns:wne="http://schemas.microsoft.com/office/word/2006/wordml" xmlns:wps="http://schemas.microsoft.com/office/word/2010/wordprocessingShape" mc:Ignorable="w14 w15 w16se wp14">
   <w:body>
-    <w:tbl>
-      <w:tblPr>
-        <w:tblStyle w:val="TableGrid"/>
-        <w:tblW w:w="0" w:type="auto"/>
-        <w:tblLook w:val="04A0" w:firstRow="1" w:lastRow="0" w:firstColumn="1" w:lastColumn="0" w:noHBand="0" w:noVBand="1"/>
-      </w:tblPr>
-      <w:tblGrid>
-        <w:gridCol w:w="4675"/>
-        <w:gridCol w:w="4675"/>
-      </w:tblGrid>
-      <w:tr>
-        <w:tc>
-          <w:tcPr>
-            <w:tcW w:w="4675" w:type="dxa"/>
-          </w:tcPr>
-          <w:p>
-            <w:r>
-              <w:t>ID</w:t>
-            </w:r>
-          </w:p>
-        </w:tc>
-        <w:tc>
-          <w:tcPr>
-            <w:tcW w:w="4675" w:type="dxa"/>
-          </w:tcPr>
-          <w:p>
-            <w:r>
-              <w:t>User-</w:t>
-            </w:r>
-          </w:p>
-        </w:tc>
-      </w:tr>
-      <w:tr>
-        <w:tc>
-          <w:tcPr>
-            <w:tcW w:w="4675" w:type="dxa"/>
-          </w:tcPr>
-          <w:p>
-            <w:r>
-              <w:t>Title</w:t>
-            </w:r>
-          </w:p>
-        </w:tc>
-        <w:tc>
-          <w:tcPr>
-            <w:tcW w:w="4675" w:type="dxa"/>
-          </w:tcPr>
-          <w:p/>
-        </w:tc>
-      </w:tr>
-      <w:tr>
-        <w:tc>
-          <w:tcPr>
-            <w:tcW w:w="4675" w:type="dxa"/>
-          </w:tcPr>
-          <w:p>
-            <w:r>
-              <w:t>Actor</w:t>
-            </w:r>
-          </w:p>
-        </w:tc>
-        <w:tc>
-          <w:tcPr>
-            <w:tcW w:w="4675" w:type="dxa"/>
-          </w:tcPr>
-          <w:p/>
-        </w:tc>
-      </w:tr>
-      <w:tr>
-        <w:tc>
-          <w:tcPr>
-            <w:tcW w:w="4675" w:type="dxa"/>
-          </w:tcPr>
-          <w:p>
-            <w:r>
-              <w:t>Post-Conditions</w:t>
-            </w:r>
-          </w:p>
-        </w:tc>
-        <w:tc>
-          <w:tcPr>
-            <w:tcW w:w="4675" w:type="dxa"/>
-          </w:tcPr>
-          <w:p/>
-        </w:tc>
-      </w:tr>
-      <w:tr>
-        <w:tc>
-          <w:tcPr>
-            <w:tcW w:w="4675" w:type="dxa"/>
-          </w:tcPr>
-          <w:p>
-            <w:r>
-              <w:t>Scenario</w:t>
-            </w:r>
-          </w:p>
-        </w:tc>
-        <w:tc>
-          <w:tcPr>
-            <w:tcW w:w="4675" w:type="dxa"/>
-          </w:tcPr>
-          <w:p/>
-        </w:tc>
-      </w:tr>
-      <w:tr>
-        <w:tc>
-          <w:tcPr>
-            <w:tcW w:w="4675" w:type="dxa"/>
-          </w:tcPr>
-          <w:p>
-            <w:r>
-              <w:t>Extensions</w:t>
-            </w:r>
-          </w:p>
-        </w:tc>
-        <w:tc>
-          <w:tcPr>
-            <w:tcW w:w="4675" w:type="dxa"/>
-          </w:tcPr>
-          <w:p/>
-        </w:tc>
-      </w:tr>
-      <w:tr>
-        <w:tc>
-          <w:tcPr>
-            <w:tcW w:w="4675" w:type="dxa"/>
-          </w:tcPr>
-          <w:p>
-            <w:r>
-              <w:t>Preconditions</w:t>
-            </w:r>
-          </w:p>
-        </w:tc>
-        <w:tc>
-          <w:tcPr>
-            <w:tcW w:w="4675" w:type="dxa"/>
-          </w:tcPr>
-          <w:p/>
-        </w:tc>
-      </w:tr>
-      <w:tr>
-        <w:tc>
-          <w:tcPr>
-            <w:tcW w:w="4675" w:type="dxa"/>
-          </w:tcPr>
-          <w:p>
-            <w:r>
-              <w:t>Required use cases</w:t>
-            </w:r>
-          </w:p>
-        </w:tc>
-        <w:tc>
-          <w:tcPr>
-            <w:tcW w:w="4675" w:type="dxa"/>
-          </w:tcPr>
-          <w:p/>
-        </w:tc>
-      </w:tr>
-    </w:tbl>
     <w:p>
       <w:pPr>
         <w:pStyle w:val="Heading1"/>
@@ -425,8 +266,6 @@
           <w:numId w:val="6"/>
         </w:numPr>
       </w:pPr>
-      <w:bookmarkStart w:id="0" w:name="_GoBack"/>
-      <w:bookmarkEnd w:id="0"/>
       <w:r>
         <w:t>Logout</w:t>
       </w:r>
@@ -792,7 +631,6 @@
               </w:numPr>
             </w:pPr>
             <w:r>
-              <w:lastRenderedPageBreak/>
               <w:t>Choose username</w:t>
             </w:r>
           </w:p>
@@ -853,7 +691,6 @@
           </w:tcPr>
           <w:p>
             <w:r>
-              <w:lastRenderedPageBreak/>
               <w:t>Extensions</w:t>
             </w:r>
           </w:p>
@@ -964,6 +801,8 @@
           <w:lang w:bidi="ar-EG"/>
         </w:rPr>
       </w:pPr>
+      <w:bookmarkStart w:id="0" w:name="_GoBack"/>
+      <w:bookmarkEnd w:id="0"/>
       <w:r>
         <w:rPr>
           <w:lang w:bidi="ar-EG"/>
@@ -4018,7 +3857,7 @@
 </file>
 
 <file path=customXml/itemProps1.xml><?xml version="1.0" encoding="utf-8"?>
-<ds:datastoreItem xmlns:ds="http://schemas.openxmlformats.org/officeDocument/2006/customXml" ds:itemID="{25F42FC5-C8CB-4B94-A108-2E3694383DF5}">
+<ds:datastoreItem xmlns:ds="http://schemas.openxmlformats.org/officeDocument/2006/customXml" ds:itemID="{F135C9B7-6B70-4C00-ABB2-7014883C055C}">
   <ds:schemaRefs>
     <ds:schemaRef ds:uri="http://schemas.openxmlformats.org/officeDocument/2006/bibliography"/>
   </ds:schemaRefs>

</xml_diff>